<commit_message>
now with database and api server <3
</commit_message>
<xml_diff>
--- a/prg_about/Funkce projektu - TOMAS.docx
+++ b/prg_about/Funkce projektu - TOMAS.docx
@@ -11,24 +11,7 @@
           <w:szCs w:val="40"/>
         </w:rPr>
       </w:pPr>
-      <w:r>
-        <w:rPr>
-          <w:rFonts w:ascii="Calibri Light" w:hAnsi="Calibri Light"/>
-          <w:bCs/>
-          <w:szCs w:val="40"/>
-        </w:rPr>
-        <w:t>Úvodní stránka</w:t>
-      </w:r>
     </w:p>
-    <w:p>
-      <w:pPr>
-        <w:pStyle w:val="Heading1"/>
-      </w:pPr>
-      <w:r>
-        <w:t>GambleGO</w:t>
-      </w:r>
-    </w:p>
-    <w:p/>
     <w:p>
       <w:pPr>
         <w:pStyle w:val="Heading1"/>
@@ -38,6 +21,51 @@
           <w:szCs w:val="40"/>
         </w:rPr>
       </w:pPr>
+    </w:p>
+    <w:p>
+      <w:pPr>
+        <w:pStyle w:val="Heading1"/>
+        <w:rPr>
+          <w:rFonts w:ascii="Calibri Light" w:hAnsi="Calibri Light"/>
+          <w:bCs/>
+          <w:szCs w:val="40"/>
+        </w:rPr>
+      </w:pPr>
+    </w:p>
+    <w:p>
+      <w:pPr>
+        <w:pStyle w:val="Heading1"/>
+        <w:rPr>
+          <w:sz w:val="56"/>
+          <w:szCs w:val="48"/>
+        </w:rPr>
+      </w:pPr>
+      <w:r>
+        <w:rPr>
+          <w:sz w:val="56"/>
+          <w:szCs w:val="48"/>
+        </w:rPr>
+        <w:t>GambleGO</w:t>
+      </w:r>
+    </w:p>
+    <w:p>
+      <w:pPr>
+        <w:jc w:val="center"/>
+      </w:pPr>
+      <w:r>
+        <w:t>Analýza a návrh</w:t>
+      </w:r>
+    </w:p>
+    <w:p/>
+    <w:p>
+      <w:pPr>
+        <w:pStyle w:val="Heading1"/>
+        <w:rPr>
+          <w:rFonts w:ascii="Calibri Light" w:hAnsi="Calibri Light"/>
+          <w:bCs/>
+          <w:szCs w:val="40"/>
+        </w:rPr>
+      </w:pPr>
       <w:r>
         <w:br w:type="page"/>
       </w:r>
@@ -47,21 +75,39 @@
       </w:r>
     </w:p>
     <w:p>
+      <w:pPr>
+        <w:jc w:val="both"/>
+      </w:pPr>
       <w:r>
         <w:t>Název projektu: GambleGO</w:t>
       </w:r>
     </w:p>
     <w:p>
+      <w:pPr>
+        <w:jc w:val="both"/>
+      </w:pPr>
       <w:r>
         <w:t>Termín zpracování:</w:t>
+      </w:r>
+      <w:r>
+        <w:t xml:space="preserve"> 21.2. – 8.5</w:t>
+      </w:r>
+      <w:r>
+        <w:t>. 2022</w:t>
       </w:r>
     </w:p>
     <w:p>
+      <w:pPr>
+        <w:jc w:val="both"/>
+      </w:pPr>
       <w:r>
         <w:t>Typ projektu: web</w:t>
       </w:r>
     </w:p>
     <w:p>
+      <w:pPr>
+        <w:jc w:val="both"/>
+      </w:pPr>
       <w:r>
         <w:t>Tým: Adam Lukáš – databázový specialista, Tomáš Gabriel – programátor</w:t>
       </w:r>
@@ -221,7 +267,13 @@
               <w:rPr>
                 <w:rFonts w:ascii="Calibri" w:eastAsia="Calibri" w:hAnsi="Calibri" w:cs="Calibri"/>
               </w:rPr>
-              <w:t>1. termín první kontrolní bod !!!</w:t>
+              <w:t>11.</w:t>
+            </w:r>
+            <w:r>
+              <w:rPr>
+                <w:rFonts w:ascii="Calibri" w:eastAsia="Calibri" w:hAnsi="Calibri" w:cs="Calibri"/>
+              </w:rPr>
+              <w:t>4.</w:t>
             </w:r>
           </w:p>
         </w:tc>
@@ -246,7 +298,7 @@
               <w:rPr>
                 <w:rFonts w:ascii="Calibri" w:eastAsia="Calibri" w:hAnsi="Calibri" w:cs="Calibri"/>
               </w:rPr>
-              <w:t>(co přesně bude hotové, funkce)</w:t>
+              <w:t>funkce 1, 2, 3, 4, 7, 8</w:t>
             </w:r>
           </w:p>
         </w:tc>
@@ -276,7 +328,13 @@
               <w:rPr>
                 <w:rFonts w:ascii="Calibri" w:eastAsia="Calibri" w:hAnsi="Calibri" w:cs="Calibri"/>
               </w:rPr>
-              <w:t>2. termín druhý kontrolní bod !!!</w:t>
+              <w:t>28</w:t>
+            </w:r>
+            <w:r>
+              <w:rPr>
+                <w:rFonts w:ascii="Calibri" w:eastAsia="Calibri" w:hAnsi="Calibri" w:cs="Calibri"/>
+              </w:rPr>
+              <w:t>.4.</w:t>
             </w:r>
           </w:p>
         </w:tc>
@@ -301,7 +359,7 @@
               <w:rPr>
                 <w:rFonts w:ascii="Calibri" w:eastAsia="Calibri" w:hAnsi="Calibri" w:cs="Calibri"/>
               </w:rPr>
-              <w:t>(co přesně bude hotové, funkce)</w:t>
+              <w:t>funkce 5, 6</w:t>
             </w:r>
           </w:p>
         </w:tc>
@@ -520,10 +578,20 @@
         </w:drawing>
       </w:r>
     </w:p>
+    <w:p/>
+    <w:p>
+      <w:pPr>
+        <w:pStyle w:val="Heading1"/>
+      </w:pPr>
+      <w:r>
+        <w:lastRenderedPageBreak/>
+        <w:t>Funkce projektu</w:t>
+      </w:r>
+    </w:p>
     <w:tbl>
       <w:tblPr>
         <w:tblStyle w:val="TableGrid"/>
-        <w:tblpPr w:leftFromText="141" w:rightFromText="141" w:vertAnchor="page" w:horzAnchor="margin" w:tblpY="7996"/>
+        <w:tblpPr w:leftFromText="141" w:rightFromText="141" w:vertAnchor="page" w:horzAnchor="margin" w:tblpY="2176"/>
         <w:tblW w:w="9721" w:type="dxa"/>
         <w:tblLook w:val="04A0" w:firstRow="1" w:lastRow="0" w:firstColumn="1" w:lastColumn="0" w:noHBand="0" w:noVBand="1"/>
       </w:tblPr>
@@ -975,466 +1043,6 @@
         </w:tc>
       </w:tr>
     </w:tbl>
-    <w:p/>
-    <w:p>
-      <w:pPr>
-        <w:pStyle w:val="Heading1"/>
-      </w:pPr>
-      <w:r>
-        <w:lastRenderedPageBreak/>
-        <w:t>Funkce projektu</w:t>
-      </w:r>
-    </w:p>
-    <w:tbl>
-      <w:tblPr>
-        <w:tblStyle w:val="TableGrid"/>
-        <w:tblW w:w="9690" w:type="dxa"/>
-        <w:tblLook w:val="04A0" w:firstRow="1" w:lastRow="0" w:firstColumn="1" w:lastColumn="0" w:noHBand="0" w:noVBand="1"/>
-      </w:tblPr>
-      <w:tblGrid>
-        <w:gridCol w:w="568"/>
-        <w:gridCol w:w="2574"/>
-        <w:gridCol w:w="6548"/>
-      </w:tblGrid>
-      <w:tr>
-        <w:trPr>
-          <w:trHeight w:val="743"/>
-        </w:trPr>
-        <w:tc>
-          <w:tcPr>
-            <w:tcW w:w="568" w:type="dxa"/>
-            <w:vAlign w:val="center"/>
-          </w:tcPr>
-          <w:p>
-            <w:r>
-              <w:t>Č.</w:t>
-            </w:r>
-          </w:p>
-        </w:tc>
-        <w:tc>
-          <w:tcPr>
-            <w:tcW w:w="2574" w:type="dxa"/>
-            <w:vAlign w:val="center"/>
-          </w:tcPr>
-          <w:p>
-            <w:r>
-              <w:t xml:space="preserve">Název </w:t>
-            </w:r>
-            <w:r>
-              <w:t>procedury</w:t>
-            </w:r>
-          </w:p>
-        </w:tc>
-        <w:tc>
-          <w:tcPr>
-            <w:tcW w:w="6548" w:type="dxa"/>
-            <w:vAlign w:val="center"/>
-          </w:tcPr>
-          <w:p>
-            <w:r>
-              <w:t>Popis</w:t>
-            </w:r>
-          </w:p>
-        </w:tc>
-      </w:tr>
-      <w:tr>
-        <w:trPr>
-          <w:trHeight w:val="702"/>
-        </w:trPr>
-        <w:tc>
-          <w:tcPr>
-            <w:tcW w:w="568" w:type="dxa"/>
-            <w:vAlign w:val="center"/>
-          </w:tcPr>
-          <w:p>
-            <w:r>
-              <w:t>1.</w:t>
-            </w:r>
-          </w:p>
-        </w:tc>
-        <w:tc>
-          <w:tcPr>
-            <w:tcW w:w="2574" w:type="dxa"/>
-            <w:vAlign w:val="center"/>
-          </w:tcPr>
-          <w:p>
-            <w:r>
-              <w:t>pItem_s</w:t>
-            </w:r>
-            <w:r>
-              <w:t xml:space="preserve">elect </w:t>
-            </w:r>
-            <w:r>
-              <w:t>(param</w:t>
-            </w:r>
-            <w:r>
-              <w:t>1</w:t>
-            </w:r>
-            <w:r>
-              <w:t>)</w:t>
-            </w:r>
-          </w:p>
-        </w:tc>
-        <w:tc>
-          <w:tcPr>
-            <w:tcW w:w="6548" w:type="dxa"/>
-            <w:vAlign w:val="center"/>
-          </w:tcPr>
-          <w:p>
-            <w:r>
-              <w:t xml:space="preserve">Detail předmětu </w:t>
-            </w:r>
-            <w:r>
-              <w:t>–</w:t>
-            </w:r>
-            <w:r>
-              <w:t xml:space="preserve"> </w:t>
-            </w:r>
-            <w:r>
-              <w:t>params1</w:t>
-            </w:r>
-            <w:r>
-              <w:t xml:space="preserve"> </w:t>
-            </w:r>
-            <w:r>
-              <w:t>=</w:t>
-            </w:r>
-            <w:r>
-              <w:t xml:space="preserve"> </w:t>
-            </w:r>
-            <w:r>
-              <w:t>IDItem</w:t>
-            </w:r>
-          </w:p>
-        </w:tc>
-      </w:tr>
-      <w:tr>
-        <w:trPr>
-          <w:trHeight w:val="743"/>
-        </w:trPr>
-        <w:tc>
-          <w:tcPr>
-            <w:tcW w:w="568" w:type="dxa"/>
-            <w:vAlign w:val="center"/>
-          </w:tcPr>
-          <w:p>
-            <w:r>
-              <w:t>2.</w:t>
-            </w:r>
-          </w:p>
-        </w:tc>
-        <w:tc>
-          <w:tcPr>
-            <w:tcW w:w="2574" w:type="dxa"/>
-            <w:vAlign w:val="center"/>
-          </w:tcPr>
-          <w:p>
-            <w:r>
-              <w:t>pCase_select (para</w:t>
-            </w:r>
-            <w:r>
-              <w:t>m</w:t>
-            </w:r>
-            <w:r>
-              <w:t>1)</w:t>
-            </w:r>
-          </w:p>
-        </w:tc>
-        <w:tc>
-          <w:tcPr>
-            <w:tcW w:w="6548" w:type="dxa"/>
-            <w:vAlign w:val="center"/>
-          </w:tcPr>
-          <w:p>
-            <w:r>
-              <w:t>Zobrazí obsah bedny – params1</w:t>
-            </w:r>
-            <w:r>
-              <w:t xml:space="preserve"> </w:t>
-            </w:r>
-            <w:r>
-              <w:t>=</w:t>
-            </w:r>
-            <w:r>
-              <w:t xml:space="preserve"> </w:t>
-            </w:r>
-            <w:r>
-              <w:t>IDCase</w:t>
-            </w:r>
-          </w:p>
-        </w:tc>
-      </w:tr>
-      <w:tr>
-        <w:trPr>
-          <w:trHeight w:val="702"/>
-        </w:trPr>
-        <w:tc>
-          <w:tcPr>
-            <w:tcW w:w="568" w:type="dxa"/>
-            <w:vAlign w:val="center"/>
-          </w:tcPr>
-          <w:p>
-            <w:r>
-              <w:t>3.</w:t>
-            </w:r>
-          </w:p>
-        </w:tc>
-        <w:tc>
-          <w:tcPr>
-            <w:tcW w:w="2574" w:type="dxa"/>
-            <w:vAlign w:val="center"/>
-          </w:tcPr>
-          <w:p>
-            <w:r>
-              <w:t>p</w:t>
-            </w:r>
-            <w:r>
-              <w:t>I</w:t>
-            </w:r>
-            <w:r>
-              <w:t>nventory_select</w:t>
-            </w:r>
-            <w:r>
-              <w:t xml:space="preserve"> (param1)</w:t>
-            </w:r>
-          </w:p>
-        </w:tc>
-        <w:tc>
-          <w:tcPr>
-            <w:tcW w:w="6548" w:type="dxa"/>
-            <w:vAlign w:val="center"/>
-          </w:tcPr>
-          <w:p>
-            <w:r>
-              <w:t>Zobrazí obsah inventáře – params1</w:t>
-            </w:r>
-            <w:r>
-              <w:t xml:space="preserve"> </w:t>
-            </w:r>
-            <w:r>
-              <w:t>=</w:t>
-            </w:r>
-            <w:r>
-              <w:t xml:space="preserve"> </w:t>
-            </w:r>
-            <w:r>
-              <w:t>ID</w:t>
-            </w:r>
-            <w:r>
-              <w:t>Owner</w:t>
-            </w:r>
-          </w:p>
-        </w:tc>
-      </w:tr>
-      <w:tr>
-        <w:trPr>
-          <w:trHeight w:val="702"/>
-        </w:trPr>
-        <w:tc>
-          <w:tcPr>
-            <w:tcW w:w="568" w:type="dxa"/>
-            <w:vAlign w:val="center"/>
-          </w:tcPr>
-          <w:p>
-            <w:r>
-              <w:t>4.</w:t>
-            </w:r>
-          </w:p>
-        </w:tc>
-        <w:tc>
-          <w:tcPr>
-            <w:tcW w:w="2574" w:type="dxa"/>
-            <w:vAlign w:val="center"/>
-          </w:tcPr>
-          <w:p>
-            <w:r>
-              <w:t>pInventory_update (param1</w:t>
-            </w:r>
-            <w:r>
-              <w:t>, param2, param3</w:t>
-            </w:r>
-            <w:r>
-              <w:t>)</w:t>
-            </w:r>
-          </w:p>
-        </w:tc>
-        <w:tc>
-          <w:tcPr>
-            <w:tcW w:w="6548" w:type="dxa"/>
-            <w:vAlign w:val="center"/>
-          </w:tcPr>
-          <w:p>
-            <w:r>
-              <w:t xml:space="preserve">Aktualizuje obsah </w:t>
-            </w:r>
-            <w:r>
-              <w:t>inventáře</w:t>
-            </w:r>
-          </w:p>
-          <w:p>
-            <w:pPr>
-              <w:pStyle w:val="ListParagraph"/>
-              <w:numPr>
-                <w:ilvl w:val="0"/>
-                <w:numId w:val="1"/>
-              </w:numPr>
-            </w:pPr>
-            <w:r>
-              <w:t>p</w:t>
-            </w:r>
-            <w:r>
-              <w:t>aram1 = ID</w:t>
-            </w:r>
-            <w:r>
-              <w:t>Owner</w:t>
-            </w:r>
-          </w:p>
-          <w:p>
-            <w:pPr>
-              <w:pStyle w:val="ListParagraph"/>
-              <w:numPr>
-                <w:ilvl w:val="0"/>
-                <w:numId w:val="1"/>
-              </w:numPr>
-            </w:pPr>
-            <w:r>
-              <w:t>param2 = IDItem</w:t>
-            </w:r>
-          </w:p>
-          <w:p>
-            <w:pPr>
-              <w:pStyle w:val="ListParagraph"/>
-              <w:numPr>
-                <w:ilvl w:val="0"/>
-                <w:numId w:val="1"/>
-              </w:numPr>
-            </w:pPr>
-            <w:r>
-              <w:t>param3 = Amount</w:t>
-            </w:r>
-          </w:p>
-        </w:tc>
-      </w:tr>
-      <w:tr>
-        <w:trPr>
-          <w:trHeight w:val="702"/>
-        </w:trPr>
-        <w:tc>
-          <w:tcPr>
-            <w:tcW w:w="568" w:type="dxa"/>
-            <w:vAlign w:val="center"/>
-          </w:tcPr>
-          <w:p>
-            <w:r>
-              <w:t>5.</w:t>
-            </w:r>
-          </w:p>
-        </w:tc>
-        <w:tc>
-          <w:tcPr>
-            <w:tcW w:w="2574" w:type="dxa"/>
-            <w:vAlign w:val="center"/>
-          </w:tcPr>
-          <w:p>
-            <w:r>
-              <w:t>pWallet_select</w:t>
-            </w:r>
-            <w:r>
-              <w:t xml:space="preserve"> (param1)</w:t>
-            </w:r>
-          </w:p>
-        </w:tc>
-        <w:tc>
-          <w:tcPr>
-            <w:tcW w:w="6548" w:type="dxa"/>
-            <w:vAlign w:val="center"/>
-          </w:tcPr>
-          <w:p>
-            <w:r>
-              <w:t>Zobrazuje stav peněženky – param1 = IDOwner</w:t>
-            </w:r>
-          </w:p>
-        </w:tc>
-      </w:tr>
-      <w:tr>
-        <w:trPr>
-          <w:trHeight w:val="702"/>
-        </w:trPr>
-        <w:tc>
-          <w:tcPr>
-            <w:tcW w:w="568" w:type="dxa"/>
-            <w:vAlign w:val="center"/>
-          </w:tcPr>
-          <w:p>
-            <w:r>
-              <w:t>6.</w:t>
-            </w:r>
-          </w:p>
-        </w:tc>
-        <w:tc>
-          <w:tcPr>
-            <w:tcW w:w="2574" w:type="dxa"/>
-            <w:vAlign w:val="center"/>
-          </w:tcPr>
-          <w:p>
-            <w:r>
-              <w:t>p</w:t>
-            </w:r>
-            <w:r>
-              <w:t>Wallet_</w:t>
-            </w:r>
-            <w:r>
-              <w:t>update</w:t>
-            </w:r>
-            <w:r>
-              <w:t xml:space="preserve"> (param1</w:t>
-            </w:r>
-            <w:r>
-              <w:t>, param2</w:t>
-            </w:r>
-            <w:r>
-              <w:t>)</w:t>
-            </w:r>
-          </w:p>
-        </w:tc>
-        <w:tc>
-          <w:tcPr>
-            <w:tcW w:w="6548" w:type="dxa"/>
-            <w:vAlign w:val="center"/>
-          </w:tcPr>
-          <w:p>
-            <w:r>
-              <w:t>Aktualizuje stav peněženky</w:t>
-            </w:r>
-          </w:p>
-          <w:p>
-            <w:pPr>
-              <w:pStyle w:val="ListParagraph"/>
-              <w:numPr>
-                <w:ilvl w:val="0"/>
-                <w:numId w:val="1"/>
-              </w:numPr>
-            </w:pPr>
-            <w:r>
-              <w:t>param1 = IDOwner</w:t>
-            </w:r>
-          </w:p>
-          <w:p>
-            <w:pPr>
-              <w:pStyle w:val="ListParagraph"/>
-              <w:numPr>
-                <w:ilvl w:val="0"/>
-                <w:numId w:val="1"/>
-              </w:numPr>
-            </w:pPr>
-            <w:r>
-              <w:t>param2 = Amount</w:t>
-            </w:r>
-          </w:p>
-        </w:tc>
-      </w:tr>
-    </w:tbl>
-    <w:p/>
     <w:p/>
     <w:p>
       <w:pPr>

</xml_diff>